<commit_message>
Fixed typo on groups command
</commit_message>
<xml_diff>
--- a/docs/materials/05-A-SystemAdmin.docx
+++ b/docs/materials/05-A-SystemAdmin.docx
@@ -3205,6 +3205,12 @@
       </w:r>
       <w:r>
         <w:rPr>
+          <w:rFonts w:ascii="Courier" w:hAnsi="Courier" w:cstheme="minorHAnsi"/>
+        </w:rPr>
+        <w:t>s</w:t>
+      </w:r>
+      <w:r>
+        <w:rPr>
           <w:rFonts w:asciiTheme="minorHAnsi" w:hAnsiTheme="minorHAnsi" w:cstheme="minorHAnsi"/>
         </w:rPr>
         <w:t xml:space="preserve"> command that you can use to check this. Use </w:t>
@@ -3214,6 +3220,12 @@
           <w:rFonts w:ascii="Courier" w:hAnsi="Courier" w:cstheme="minorHAnsi"/>
         </w:rPr>
         <w:t>man group</w:t>
+      </w:r>
+      <w:r>
+        <w:rPr>
+          <w:rFonts w:ascii="Courier" w:hAnsi="Courier" w:cstheme="minorHAnsi"/>
+        </w:rPr>
+        <w:t>s</w:t>
       </w:r>
       <w:r>
         <w:rPr>

</xml_diff>